<commit_message>
Fixed bugs in file processing
</commit_message>
<xml_diff>
--- a/Back-End/EServices.WebApi/Application/Features/ReportFiles/ProcessedFiles/ACPH-out.docx
+++ b/Back-End/EServices.WebApi/Application/Features/ReportFiles/ProcessedFiles/ACPH-out.docx
@@ -301,7 +301,7 @@
               <w:rPr>
                 <w:rFonts w:ascii="Verdana" w:hAnsi="Verdana" w:eastAsia="Verdana" w:cs="Verdana"/>
                 <w:color w:val="auto"/>
-                <w:spacing w:val="0"/>
+                <w:spacing w:val="1"/>
                 <w:position w:val="0"/>
                 <w:sz w:val="11"/>
                 <w:shd w:val="clear" w:fill="auto"/>
@@ -318,17 +318,21 @@
               </w:rPr>
               <w:t xml:space="preserve">Client</w:t>
             </w:r>
-            <w:r>
-              <w:rPr>
-                <w:rFonts w:ascii="Verdana" w:hAnsi="Verdana" w:eastAsia="Verdana" w:cs="Verdana"/>
-                <w:color w:val="auto"/>
-                <w:spacing w:val="1"/>
-                <w:position w:val="0"/>
-                <w:sz w:val="11"/>
-                <w:shd w:val="clear" w:fill="auto"/>
-              </w:rPr>
-              <w:t xml:space="preserve"> </w:t>
-            </w:r>
+          </w:p>
+          <w:p>
+            <w:pPr>
+              <w:spacing w:before="91" w:after="0" w:line="669"/>
+              <w:ind w:left="37" w:right="705" w:firstLine="0"/>
+              <w:jc w:val="left"/>
+              <w:rPr>
+                <w:rFonts w:ascii="Verdana" w:hAnsi="Verdana" w:eastAsia="Verdana" w:cs="Verdana"/>
+                <w:color w:val="auto"/>
+                <w:spacing w:val="0"/>
+                <w:position w:val="0"/>
+                <w:sz w:val="11"/>
+                <w:shd w:val="clear" w:fill="auto"/>
+              </w:rPr>
+            </w:pPr>
             <w:r>
               <w:rPr>
                 <w:rFonts w:ascii="Verdana" w:hAnsi="Verdana" w:eastAsia="Verdana" w:cs="Verdana"/>
@@ -449,110 +453,29 @@
           </w:tcPr>
           <w:p>
             <w:pPr>
-              <w:spacing w:before="84" w:after="0" w:line="240"/>
-              <w:ind w:left="32" w:right="0" w:firstLine="0"/>
-              <w:jc w:val="left"/>
-              <w:rPr>
-                <w:rFonts w:ascii="Verdana" w:hAnsi="Verdana" w:eastAsia="Verdana" w:cs="Verdana"/>
-                <w:color w:val="auto"/>
+              <w:spacing w:before="3" w:after="0" w:line="240"/>
+              <w:ind w:left="0" w:right="0" w:firstLine="0"/>
+              <w:jc w:val="left"/>
+              <w:rPr>
+                <w:rFonts w:ascii="Times New Roman" w:hAnsi="Times New Roman" w:eastAsia="Times New Roman" w:cs="Times New Roman"/>
+                <w:color w:val="auto"/>
+                <w:spacing w:val="0"/>
+                <w:position w:val="0"/>
+                <w:sz w:val="19"/>
+                <w:shd w:val="clear" w:fill="auto"/>
+              </w:rPr>
+            </w:pPr>
+            <w:r>
+              <w:rPr>
+                <w:rFonts w:ascii="Verdana" w:hAnsi="Verdana" w:eastAsia="Verdana" w:cs="Verdana"/>
+                <w:color w:val="FF0000"/>
                 <w:spacing w:val="0"/>
                 <w:position w:val="0"/>
                 <w:sz w:val="13"/>
                 <w:shd w:val="clear" w:fill="auto"/>
               </w:rPr>
-            </w:pPr>
-            <w:r>
-              <w:rPr>
-                <w:rFonts w:ascii="Verdana" w:hAnsi="Verdana" w:eastAsia="Verdana" w:cs="Verdana"/>
-                <w:color w:val="FF0000"/>
-                <w:spacing w:val="0"/>
-                <w:position w:val="0"/>
-                <w:sz w:val="13"/>
-                <w:shd w:val="clear" w:fill="auto"/>
-              </w:rPr>
-              <w:t xml:space="preserve">M/s</w:t>
-            </w:r>
-            <w:r>
-              <w:rPr>
-                <w:rFonts w:ascii="Verdana" w:hAnsi="Verdana" w:eastAsia="Verdana" w:cs="Verdana"/>
-                <w:color w:val="FF0000"/>
-                <w:spacing w:val="1"/>
-                <w:position w:val="0"/>
-                <w:sz w:val="13"/>
-                <w:shd w:val="clear" w:fill="auto"/>
-              </w:rPr>
-              <w:t xml:space="preserve"> </w:t>
-            </w:r>
-            <w:r>
-              <w:rPr>
-                <w:rFonts w:ascii="Verdana" w:hAnsi="Verdana" w:eastAsia="Verdana" w:cs="Verdana"/>
-                <w:color w:val="FF0000"/>
-                <w:spacing w:val="0"/>
-                <w:position w:val="0"/>
-                <w:sz w:val="13"/>
-                <w:shd w:val="clear" w:fill="auto"/>
-              </w:rPr>
-              <w:t xml:space="preserve">Shasun</w:t>
-            </w:r>
-            <w:r>
-              <w:rPr>
-                <w:rFonts w:ascii="Verdana" w:hAnsi="Verdana" w:eastAsia="Verdana" w:cs="Verdana"/>
-                <w:color w:val="FF0000"/>
-                <w:spacing w:val="1"/>
-                <w:position w:val="0"/>
-                <w:sz w:val="13"/>
-                <w:shd w:val="clear" w:fill="auto"/>
-              </w:rPr>
-              <w:t xml:space="preserve"> </w:t>
-            </w:r>
-            <w:r>
-              <w:rPr>
-                <w:rFonts w:ascii="Verdana" w:hAnsi="Verdana" w:eastAsia="Verdana" w:cs="Verdana"/>
-                <w:color w:val="FF0000"/>
-                <w:spacing w:val="0"/>
-                <w:position w:val="0"/>
-                <w:sz w:val="13"/>
-                <w:shd w:val="clear" w:fill="auto"/>
-              </w:rPr>
-              <w:t xml:space="preserve">Pharmaceuticals</w:t>
-            </w:r>
-            <w:r>
-              <w:rPr>
-                <w:rFonts w:ascii="Verdana" w:hAnsi="Verdana" w:eastAsia="Verdana" w:cs="Verdana"/>
-                <w:color w:val="FF0000"/>
-                <w:spacing w:val="1"/>
-                <w:position w:val="0"/>
-                <w:sz w:val="13"/>
-                <w:shd w:val="clear" w:fill="auto"/>
-              </w:rPr>
-              <w:t xml:space="preserve"> </w:t>
-            </w:r>
-            <w:r>
-              <w:rPr>
-                <w:rFonts w:ascii="Verdana" w:hAnsi="Verdana" w:eastAsia="Verdana" w:cs="Verdana"/>
-                <w:color w:val="FF0000"/>
-                <w:spacing w:val="0"/>
-                <w:position w:val="0"/>
-                <w:sz w:val="13"/>
-                <w:shd w:val="clear" w:fill="auto"/>
-              </w:rPr>
-              <w:t xml:space="preserve">Ltd.</w:t>
-            </w:r>
-          </w:p>
-          <w:p>
-            <w:pPr>
-              <w:spacing w:before="3" w:after="0" w:line="240"/>
-              <w:ind w:left="0" w:right="0" w:firstLine="0"/>
-              <w:jc w:val="left"/>
-              <w:rPr>
-                <w:rFonts w:ascii="Times New Roman" w:hAnsi="Times New Roman" w:eastAsia="Times New Roman" w:cs="Times New Roman"/>
-                <w:color w:val="auto"/>
-                <w:spacing w:val="0"/>
-                <w:position w:val="0"/>
-                <w:sz w:val="19"/>
-                <w:shd w:val="clear" w:fill="auto"/>
-              </w:rPr>
-            </w:pPr>
+              <w:t xml:space="preserve">Sun Microsystem Pvt Ltd</w:t>
+            </w:r>
           </w:p>
           <w:p>
             <w:pPr>
@@ -577,7 +500,7 @@
                 <w:sz w:val="11"/>
                 <w:shd w:val="clear" w:fill="auto"/>
               </w:rPr>
-              <w:t xml:space="preserve">AWS/ACPH/SPL/001</w:t>
+              <w:t xml:space="preserve">77908954</w:t>
             </w:r>
           </w:p>
           <w:p>
@@ -601,6 +524,7 @@
               <w:ind w:left="32" w:right="0" w:firstLine="0"/>
               <w:jc w:val="left"/>
               <w:rPr>
+                <w:spacing w:val="0"/>
                 <w:position w:val="0"/>
               </w:rPr>
             </w:pPr>
@@ -613,73 +537,7 @@
                 <w:sz w:val="11"/>
                 <w:shd w:val="clear" w:fill="auto"/>
               </w:rPr>
-              <w:t xml:space="preserve">Packing</w:t>
-            </w:r>
-            <w:r>
-              <w:rPr>
-                <w:rFonts w:ascii="Verdana" w:hAnsi="Verdana" w:eastAsia="Verdana" w:cs="Verdana"/>
-                <w:color w:val="FF0000"/>
-                <w:spacing w:val="3"/>
-                <w:position w:val="0"/>
-                <w:sz w:val="11"/>
-                <w:shd w:val="clear" w:fill="auto"/>
-              </w:rPr>
-              <w:t xml:space="preserve"> </w:t>
-            </w:r>
-            <w:r>
-              <w:rPr>
-                <w:rFonts w:ascii="Verdana" w:hAnsi="Verdana" w:eastAsia="Verdana" w:cs="Verdana"/>
-                <w:color w:val="FF0000"/>
-                <w:spacing w:val="0"/>
-                <w:position w:val="0"/>
-                <w:sz w:val="11"/>
-                <w:shd w:val="clear" w:fill="auto"/>
-              </w:rPr>
-              <w:t xml:space="preserve">Section</w:t>
-            </w:r>
-            <w:r>
-              <w:rPr>
-                <w:rFonts w:ascii="Verdana" w:hAnsi="Verdana" w:eastAsia="Verdana" w:cs="Verdana"/>
-                <w:color w:val="FF0000"/>
-                <w:spacing w:val="4"/>
-                <w:position w:val="0"/>
-                <w:sz w:val="11"/>
-                <w:shd w:val="clear" w:fill="auto"/>
-              </w:rPr>
-              <w:t xml:space="preserve"> </w:t>
-            </w:r>
-            <w:r>
-              <w:rPr>
-                <w:rFonts w:ascii="Verdana" w:hAnsi="Verdana" w:eastAsia="Verdana" w:cs="Verdana"/>
-                <w:color w:val="FF0000"/>
-                <w:spacing w:val="0"/>
-                <w:position w:val="0"/>
-                <w:sz w:val="11"/>
-                <w:shd w:val="clear" w:fill="auto"/>
-              </w:rPr>
-              <w:t xml:space="preserve">-</w:t>
-            </w:r>
-            <w:r>
-              <w:rPr>
-                <w:rFonts w:ascii="Verdana" w:hAnsi="Verdana" w:eastAsia="Verdana" w:cs="Verdana"/>
-                <w:color w:val="FF0000"/>
-                <w:spacing w:val="4"/>
-                <w:position w:val="0"/>
-                <w:sz w:val="11"/>
-                <w:shd w:val="clear" w:fill="auto"/>
-              </w:rPr>
-              <w:t xml:space="preserve"> </w:t>
-            </w:r>
-            <w:r>
-              <w:rPr>
-                <w:rFonts w:ascii="Verdana" w:hAnsi="Verdana" w:eastAsia="Verdana" w:cs="Verdana"/>
-                <w:color w:val="FF0000"/>
-                <w:spacing w:val="0"/>
-                <w:position w:val="0"/>
-                <w:sz w:val="11"/>
-                <w:shd w:val="clear" w:fill="auto"/>
-              </w:rPr>
-              <w:t xml:space="preserve">I</w:t>
+              <w:t xml:space="preserve">Chennai</w:t>
             </w:r>
           </w:p>
         </w:tc>
@@ -918,7 +776,7 @@
                 <w:sz w:val="13"/>
                 <w:shd w:val="clear" w:fill="auto"/>
               </w:rPr>
-              <w:t xml:space="preserve">03.12.2013</w:t>
+              <w:t xml:space="preserve">16-11-2023 12.00.00 AM</w:t>
             </w:r>
           </w:p>
           <w:p>
@@ -939,24 +797,13 @@
           <w:p>
             <w:pPr>
               <w:spacing w:before="0" w:after="0" w:line="240"/>
-              <w:ind w:left="27" w:right="0" w:firstLine="0"/>
-              <w:jc w:val="left"/>
-              <w:rPr>
-                <w:spacing w:val="0"/>
-                <w:position w:val="0"/>
-              </w:rPr>
-            </w:pPr>
-            <w:r>
-              <w:rPr>
-                <w:rFonts w:ascii="Verdana" w:hAnsi="Verdana" w:eastAsia="Verdana" w:cs="Verdana"/>
-                <w:color w:val="FF0000"/>
-                <w:spacing w:val="0"/>
-                <w:position w:val="0"/>
-                <w:sz w:val="13"/>
-                <w:shd w:val="clear" w:fill="auto"/>
-              </w:rPr>
-              <w:t xml:space="preserve">AHU-01</w:t>
-            </w:r>
+              <w:ind w:left="0" w:right="0" w:firstLine="0"/>
+              <w:jc w:val="left"/>
+              <w:rPr>
+                <w:spacing w:val="0"/>
+                <w:position w:val="0"/>
+              </w:rPr>
+            </w:pPr>
           </w:p>
         </w:tc>
       </w:tr>
@@ -1191,35 +1038,39 @@
               <w:jc w:val="left"/>
               <w:rPr>
                 <w:rFonts w:ascii="Verdana" w:hAnsi="Verdana" w:eastAsia="Verdana" w:cs="Verdana"/>
-                <w:color w:val="auto"/>
-                <w:spacing w:val="0"/>
-                <w:position w:val="0"/>
-                <w:sz w:val="11"/>
-                <w:shd w:val="clear" w:fill="auto"/>
-              </w:rPr>
-            </w:pPr>
-            <w:r>
-              <w:rPr>
-                <w:rFonts w:ascii="Verdana" w:hAnsi="Verdana" w:eastAsia="Verdana" w:cs="Verdana"/>
                 <w:color w:val="FF0000"/>
                 <w:spacing w:val="0"/>
                 <w:position w:val="0"/>
                 <w:sz w:val="11"/>
                 <w:shd w:val="clear" w:fill="auto"/>
               </w:rPr>
-              <w:t xml:space="preserve">Hot</w:t>
-            </w:r>
+            </w:pPr>
             <w:r>
               <w:rPr>
                 <w:rFonts w:ascii="Verdana" w:hAnsi="Verdana" w:eastAsia="Verdana" w:cs="Verdana"/>
                 <w:color w:val="FF0000"/>
-                <w:spacing w:val="4"/>
-                <w:position w:val="0"/>
-                <w:sz w:val="11"/>
-                <w:shd w:val="clear" w:fill="auto"/>
-              </w:rPr>
-              <w:t xml:space="preserve"> </w:t>
-            </w:r>
+                <w:spacing w:val="0"/>
+                <w:position w:val="0"/>
+                <w:sz w:val="11"/>
+                <w:shd w:val="clear" w:fill="auto"/>
+              </w:rPr>
+              <w:t xml:space="preserve">adada</w:t>
+            </w:r>
+          </w:p>
+          <w:p>
+            <w:pPr>
+              <w:spacing w:before="101" w:after="0" w:line="650"/>
+              <w:ind w:left="32" w:right="1977" w:firstLine="0"/>
+              <w:jc w:val="left"/>
+              <w:rPr>
+                <w:rFonts w:ascii="Verdana" w:hAnsi="Verdana" w:eastAsia="Verdana" w:cs="Verdana"/>
+                <w:color w:val="auto"/>
+                <w:spacing w:val="0"/>
+                <w:position w:val="0"/>
+                <w:sz w:val="11"/>
+                <w:shd w:val="clear" w:fill="auto"/>
+              </w:rPr>
+            </w:pPr>
             <w:r>
               <w:rPr>
                 <w:rFonts w:ascii="Verdana" w:hAnsi="Verdana" w:eastAsia="Verdana" w:cs="Verdana"/>
@@ -1229,51 +1080,7 @@
                 <w:sz w:val="11"/>
                 <w:shd w:val="clear" w:fill="auto"/>
               </w:rPr>
-              <w:t xml:space="preserve">Wire</w:t>
-            </w:r>
-            <w:r>
-              <w:rPr>
-                <w:rFonts w:ascii="Verdana" w:hAnsi="Verdana" w:eastAsia="Verdana" w:cs="Verdana"/>
-                <w:color w:val="FF0000"/>
-                <w:spacing w:val="4"/>
-                <w:position w:val="0"/>
-                <w:sz w:val="11"/>
-                <w:shd w:val="clear" w:fill="auto"/>
-              </w:rPr>
-              <w:t xml:space="preserve"> </w:t>
-            </w:r>
-            <w:r>
-              <w:rPr>
-                <w:rFonts w:ascii="Verdana" w:hAnsi="Verdana" w:eastAsia="Verdana" w:cs="Verdana"/>
-                <w:color w:val="FF0000"/>
-                <w:spacing w:val="0"/>
-                <w:position w:val="0"/>
-                <w:sz w:val="11"/>
-                <w:shd w:val="clear" w:fill="auto"/>
-              </w:rPr>
-              <w:t xml:space="preserve">Anemometer</w:t>
-            </w:r>
-            <w:r>
-              <w:rPr>
-                <w:rFonts w:ascii="Verdana" w:hAnsi="Verdana" w:eastAsia="Verdana" w:cs="Verdana"/>
-                <w:color w:val="FF0000"/>
-                <w:spacing w:val="-38"/>
-                <w:position w:val="0"/>
-                <w:sz w:val="11"/>
-                <w:shd w:val="clear" w:fill="auto"/>
-              </w:rPr>
-              <w:t xml:space="preserve"> </w:t>
-            </w:r>
-            <w:r>
-              <w:rPr>
-                <w:rFonts w:ascii="Verdana" w:hAnsi="Verdana" w:eastAsia="Verdana" w:cs="Verdana"/>
-                <w:color w:val="FF0000"/>
-                <w:spacing w:val="0"/>
-                <w:position w:val="0"/>
-                <w:sz w:val="11"/>
-                <w:shd w:val="clear" w:fill="auto"/>
-              </w:rPr>
-              <w:t xml:space="preserve">Q588201</w:t>
+              <w:t xml:space="preserve">adad</w:t>
             </w:r>
           </w:p>
           <w:p>
@@ -1282,6 +1089,7 @@
               <w:ind w:left="32" w:right="0" w:firstLine="0"/>
               <w:jc w:val="left"/>
               <w:rPr>
+                <w:spacing w:val="0"/>
                 <w:position w:val="0"/>
               </w:rPr>
             </w:pPr>
@@ -1294,7 +1102,7 @@
                 <w:sz w:val="11"/>
                 <w:shd w:val="clear" w:fill="auto"/>
               </w:rPr>
-              <w:t xml:space="preserve">25-Jan-13</w:t>
+              <w:t xml:space="preserve">18-11-2023 12.00.00 AM</w:t>
             </w:r>
           </w:p>
         </w:tc>
@@ -1470,7 +1278,7 @@
                 <w:sz w:val="11"/>
                 <w:shd w:val="clear" w:fill="auto"/>
               </w:rPr>
-              <w:t xml:space="preserve">LUTRON</w:t>
+              <w:t xml:space="preserve">adad</w:t>
             </w:r>
             <w:r>
               <w:rPr>
@@ -1492,7 +1300,7 @@
                 <w:sz w:val="11"/>
                 <w:shd w:val="clear" w:fill="auto"/>
               </w:rPr>
-              <w:t xml:space="preserve">AM-4204</w:t>
+              <w:t xml:space="preserve">adad</w:t>
             </w:r>
           </w:p>
           <w:p>
@@ -1513,7 +1321,7 @@
                 <w:sz w:val="11"/>
                 <w:shd w:val="clear" w:fill="auto"/>
               </w:rPr>
-              <w:t xml:space="preserve">24-Jan-14</w:t>
+              <w:t xml:space="preserve">07-11-2023 12.00.00 AM</w:t>
             </w:r>
           </w:p>
         </w:tc>
@@ -3111,7 +2919,7 @@
       </w:tr>
       <w:tr>
         <w:trPr>
-          <w:trHeight w:val="600" w:hRule="auto"/>
+          <w:trHeight w:val="357" w:hRule="auto"/>
           <w:jc w:val="left"/>
         </w:trPr>
         <w:tc>
@@ -3148,7 +2956,7 @@
           </w:p>
           <w:p>
             <w:pPr>
-              <w:spacing w:before="0" w:after="0" w:line="240"/>
+              <w:spacing w:before="10" w:after="0" w:line="240"/>
               <w:ind w:left="0" w:right="0" w:firstLine="0"/>
               <w:jc w:val="left"/>
               <w:rPr>
@@ -3156,22 +2964,7 @@
                 <w:color w:val="auto"/>
                 <w:spacing w:val="0"/>
                 <w:position w:val="0"/>
-                <w:sz w:val="14"/>
-                <w:shd w:val="clear" w:fill="auto"/>
-              </w:rPr>
-            </w:pPr>
-          </w:p>
-          <w:p>
-            <w:pPr>
-              <w:spacing w:before="7" w:after="0" w:line="240"/>
-              <w:ind w:left="0" w:right="0" w:firstLine="0"/>
-              <w:jc w:val="left"/>
-              <w:rPr>
-                <w:rFonts w:ascii="Times New Roman" w:hAnsi="Times New Roman" w:eastAsia="Times New Roman" w:cs="Times New Roman"/>
-                <w:color w:val="auto"/>
-                <w:spacing w:val="0"/>
-                <w:position w:val="0"/>
-                <w:sz w:val="13"/>
+                <w:sz w:val="11"/>
                 <w:shd w:val="clear" w:fill="auto"/>
               </w:rPr>
             </w:pPr>
@@ -3182,6 +2975,7 @@
               <w:ind w:left="299" w:right="0" w:firstLine="0"/>
               <w:jc w:val="left"/>
               <w:rPr>
+                <w:spacing w:val="0"/>
                 <w:position w:val="0"/>
               </w:rPr>
             </w:pPr>
@@ -3194,51 +2988,7 @@
                 <w:sz w:val="11"/>
                 <w:shd w:val="clear" w:fill="auto"/>
               </w:rPr>
-              <w:t xml:space="preserve">RCVD</w:t>
-            </w:r>
-            <w:r>
-              <w:rPr>
-                <w:rFonts w:ascii="Verdana" w:hAnsi="Verdana" w:eastAsia="Verdana" w:cs="Verdana"/>
-                <w:color w:val="FF0000"/>
-                <w:spacing w:val="2"/>
-                <w:position w:val="0"/>
-                <w:sz w:val="11"/>
-                <w:shd w:val="clear" w:fill="auto"/>
-              </w:rPr>
-              <w:t xml:space="preserve"> </w:t>
-            </w:r>
-            <w:r>
-              <w:rPr>
-                <w:rFonts w:ascii="Verdana" w:hAnsi="Verdana" w:eastAsia="Verdana" w:cs="Verdana"/>
-                <w:color w:val="FF0000"/>
-                <w:spacing w:val="0"/>
-                <w:position w:val="0"/>
-                <w:sz w:val="11"/>
-                <w:shd w:val="clear" w:fill="auto"/>
-              </w:rPr>
-              <w:t xml:space="preserve">-</w:t>
-            </w:r>
-            <w:r>
-              <w:rPr>
-                <w:rFonts w:ascii="Verdana" w:hAnsi="Verdana" w:eastAsia="Verdana" w:cs="Verdana"/>
-                <w:color w:val="FF0000"/>
-                <w:spacing w:val="2"/>
-                <w:position w:val="0"/>
-                <w:sz w:val="11"/>
-                <w:shd w:val="clear" w:fill="auto"/>
-              </w:rPr>
-              <w:t xml:space="preserve"> </w:t>
-            </w:r>
-            <w:r>
-              <w:rPr>
-                <w:rFonts w:ascii="Verdana" w:hAnsi="Verdana" w:eastAsia="Verdana" w:cs="Verdana"/>
-                <w:color w:val="FF0000"/>
-                <w:spacing w:val="0"/>
-                <w:position w:val="0"/>
-                <w:sz w:val="11"/>
-                <w:shd w:val="clear" w:fill="auto"/>
-              </w:rPr>
-              <w:t xml:space="preserve">3</w:t>
+              <w:t xml:space="preserve">RSVD-3</w:t>
             </w:r>
           </w:p>
         </w:tc>
@@ -3276,7 +3026,7 @@
           </w:p>
           <w:p>
             <w:pPr>
-              <w:spacing w:before="0" w:after="0" w:line="240"/>
+              <w:spacing w:before="10" w:after="0" w:line="240"/>
               <w:ind w:left="0" w:right="0" w:firstLine="0"/>
               <w:jc w:val="left"/>
               <w:rPr>
@@ -3284,22 +3034,7 @@
                 <w:color w:val="auto"/>
                 <w:spacing w:val="0"/>
                 <w:position w:val="0"/>
-                <w:sz w:val="14"/>
-                <w:shd w:val="clear" w:fill="auto"/>
-              </w:rPr>
-            </w:pPr>
-          </w:p>
-          <w:p>
-            <w:pPr>
-              <w:spacing w:before="7" w:after="0" w:line="240"/>
-              <w:ind w:left="0" w:right="0" w:firstLine="0"/>
-              <w:jc w:val="left"/>
-              <w:rPr>
-                <w:rFonts w:ascii="Times New Roman" w:hAnsi="Times New Roman" w:eastAsia="Times New Roman" w:cs="Times New Roman"/>
-                <w:color w:val="auto"/>
-                <w:spacing w:val="0"/>
-                <w:position w:val="0"/>
-                <w:sz w:val="13"/>
+                <w:sz w:val="11"/>
                 <w:shd w:val="clear" w:fill="auto"/>
               </w:rPr>
             </w:pPr>
@@ -3310,6 +3045,7 @@
               <w:ind w:left="133" w:right="0" w:firstLine="0"/>
               <w:jc w:val="left"/>
               <w:rPr>
+                <w:spacing w:val="0"/>
                 <w:position w:val="0"/>
               </w:rPr>
             </w:pPr>
@@ -3322,29 +3058,7 @@
                 <w:sz w:val="11"/>
                 <w:shd w:val="clear" w:fill="auto"/>
               </w:rPr>
-              <w:t xml:space="preserve">NLT</w:t>
-            </w:r>
-            <w:r>
-              <w:rPr>
-                <w:rFonts w:ascii="Verdana" w:hAnsi="Verdana" w:eastAsia="Verdana" w:cs="Verdana"/>
-                <w:color w:val="FF0000"/>
-                <w:spacing w:val="1"/>
-                <w:position w:val="0"/>
-                <w:sz w:val="11"/>
-                <w:shd w:val="clear" w:fill="auto"/>
-              </w:rPr>
-              <w:t xml:space="preserve"> </w:t>
-            </w:r>
-            <w:r>
-              <w:rPr>
-                <w:rFonts w:ascii="Verdana" w:hAnsi="Verdana" w:eastAsia="Verdana" w:cs="Verdana"/>
-                <w:color w:val="FF0000"/>
-                <w:spacing w:val="0"/>
-                <w:position w:val="0"/>
-                <w:sz w:val="11"/>
-                <w:shd w:val="clear" w:fill="auto"/>
-              </w:rPr>
-              <w:t xml:space="preserve">20</w:t>
+              <w:t xml:space="preserve">NLT-20</w:t>
             </w:r>
           </w:p>
         </w:tc>
@@ -3383,7 +3097,7 @@
                 <w:sz w:val="13"/>
                 <w:shd w:val="clear" w:fill="auto"/>
               </w:rPr>
-              <w:t xml:space="preserve">S5</w:t>
+              <w:t xml:space="preserve">S1</w:t>
             </w:r>
           </w:p>
         </w:tc>
@@ -3422,7 +3136,7 @@
                 <w:sz w:val="11"/>
                 <w:shd w:val="clear" w:fill="auto"/>
               </w:rPr>
-              <w:t xml:space="preserve">0.62</w:t>
+              <w:t xml:space="preserve">1198</w:t>
             </w:r>
           </w:p>
         </w:tc>
@@ -3461,7 +3175,7 @@
                 <w:sz w:val="11"/>
                 <w:shd w:val="clear" w:fill="auto"/>
               </w:rPr>
-              <w:t xml:space="preserve">1325</w:t>
+              <w:t xml:space="preserve">1899</w:t>
             </w:r>
           </w:p>
         </w:tc>
@@ -3500,7 +3214,7 @@
                 <w:sz w:val="11"/>
                 <w:shd w:val="clear" w:fill="auto"/>
               </w:rPr>
-              <w:t xml:space="preserve">1241</w:t>
+              <w:t xml:space="preserve">1998</w:t>
             </w:r>
           </w:p>
         </w:tc>
@@ -3539,7 +3253,7 @@
                 <w:sz w:val="11"/>
                 <w:shd w:val="clear" w:fill="auto"/>
               </w:rPr>
-              <w:t xml:space="preserve">1255</w:t>
+              <w:t xml:space="preserve">9890</w:t>
             </w:r>
           </w:p>
         </w:tc>
@@ -3578,7 +3292,7 @@
                 <w:sz w:val="11"/>
                 <w:shd w:val="clear" w:fill="auto"/>
               </w:rPr>
-              <w:t xml:space="preserve">1236</w:t>
+              <w:t xml:space="preserve">8917</w:t>
             </w:r>
           </w:p>
         </w:tc>
@@ -3617,7 +3331,7 @@
                 <w:sz w:val="11"/>
                 <w:shd w:val="clear" w:fill="auto"/>
               </w:rPr>
-              <w:t xml:space="preserve">1244</w:t>
+              <w:t xml:space="preserve">7889</w:t>
             </w:r>
           </w:p>
         </w:tc>
@@ -3657,7 +3371,7 @@
                 <w:sz w:val="11"/>
                 <w:shd w:val="clear" w:fill="auto"/>
               </w:rPr>
-              <w:t xml:space="preserve">1260</w:t>
+              <w:t xml:space="preserve">6119</w:t>
             </w:r>
           </w:p>
         </w:tc>
@@ -3697,7 +3411,7 @@
                 <w:sz w:val="11"/>
                 <w:shd w:val="clear" w:fill="auto"/>
               </w:rPr>
-              <w:t xml:space="preserve">781</w:t>
+              <w:t xml:space="preserve">7330562</w:t>
             </w:r>
           </w:p>
         </w:tc>
@@ -3735,7 +3449,7 @@
           </w:p>
           <w:p>
             <w:pPr>
-              <w:spacing w:before="0" w:after="0" w:line="240"/>
+              <w:spacing w:before="10" w:after="0" w:line="240"/>
               <w:ind w:left="0" w:right="0" w:firstLine="0"/>
               <w:jc w:val="left"/>
               <w:rPr>
@@ -3743,22 +3457,7 @@
                 <w:color w:val="auto"/>
                 <w:spacing w:val="0"/>
                 <w:position w:val="0"/>
-                <w:sz w:val="14"/>
-                <w:shd w:val="clear" w:fill="auto"/>
-              </w:rPr>
-            </w:pPr>
-          </w:p>
-          <w:p>
-            <w:pPr>
-              <w:spacing w:before="7" w:after="0" w:line="240"/>
-              <w:ind w:left="0" w:right="0" w:firstLine="0"/>
-              <w:jc w:val="left"/>
-              <w:rPr>
-                <w:rFonts w:ascii="Times New Roman" w:hAnsi="Times New Roman" w:eastAsia="Times New Roman" w:cs="Times New Roman"/>
-                <w:color w:val="auto"/>
-                <w:spacing w:val="0"/>
-                <w:position w:val="0"/>
-                <w:sz w:val="13"/>
+                <w:sz w:val="11"/>
                 <w:shd w:val="clear" w:fill="auto"/>
               </w:rPr>
             </w:pPr>
@@ -3783,7 +3482,7 @@
                 <w:sz w:val="11"/>
                 <w:shd w:val="clear" w:fill="auto"/>
               </w:rPr>
-              <w:t xml:space="preserve">2312</w:t>
+              <w:t xml:space="preserve">23911801</w:t>
             </w:r>
           </w:p>
         </w:tc>
@@ -3821,7 +3520,7 @@
           </w:p>
           <w:p>
             <w:pPr>
-              <w:spacing w:before="0" w:after="0" w:line="240"/>
+              <w:spacing w:before="10" w:after="0" w:line="240"/>
               <w:ind w:left="0" w:right="0" w:firstLine="0"/>
               <w:jc w:val="left"/>
               <w:rPr>
@@ -3829,22 +3528,7 @@
                 <w:color w:val="auto"/>
                 <w:spacing w:val="0"/>
                 <w:position w:val="0"/>
-                <w:sz w:val="14"/>
-                <w:shd w:val="clear" w:fill="auto"/>
-              </w:rPr>
-            </w:pPr>
-          </w:p>
-          <w:p>
-            <w:pPr>
-              <w:spacing w:before="7" w:after="0" w:line="240"/>
-              <w:ind w:left="0" w:right="0" w:firstLine="0"/>
-              <w:jc w:val="left"/>
-              <w:rPr>
-                <w:rFonts w:ascii="Times New Roman" w:hAnsi="Times New Roman" w:eastAsia="Times New Roman" w:cs="Times New Roman"/>
-                <w:color w:val="auto"/>
-                <w:spacing w:val="0"/>
-                <w:position w:val="0"/>
-                <w:sz w:val="13"/>
+                <w:sz w:val="11"/>
                 <w:shd w:val="clear" w:fill="auto"/>
               </w:rPr>
             </w:pPr>
@@ -3868,7 +3552,7 @@
                 <w:sz w:val="11"/>
                 <w:shd w:val="clear" w:fill="auto"/>
               </w:rPr>
-              <w:t xml:space="preserve">3388</w:t>
+              <w:t xml:space="preserve">2078</w:t>
             </w:r>
           </w:p>
         </w:tc>
@@ -3906,7 +3590,7 @@
           </w:p>
           <w:p>
             <w:pPr>
-              <w:spacing w:before="0" w:after="0" w:line="240"/>
+              <w:spacing w:before="10" w:after="0" w:line="240"/>
               <w:ind w:left="0" w:right="0" w:firstLine="0"/>
               <w:jc w:val="left"/>
               <w:rPr>
@@ -3914,22 +3598,7 @@
                 <w:color w:val="auto"/>
                 <w:spacing w:val="0"/>
                 <w:position w:val="0"/>
-                <w:sz w:val="14"/>
-                <w:shd w:val="clear" w:fill="auto"/>
-              </w:rPr>
-            </w:pPr>
-          </w:p>
-          <w:p>
-            <w:pPr>
-              <w:spacing w:before="7" w:after="0" w:line="240"/>
-              <w:ind w:left="0" w:right="0" w:firstLine="0"/>
-              <w:jc w:val="left"/>
-              <w:rPr>
-                <w:rFonts w:ascii="Times New Roman" w:hAnsi="Times New Roman" w:eastAsia="Times New Roman" w:cs="Times New Roman"/>
-                <w:color w:val="auto"/>
-                <w:spacing w:val="0"/>
-                <w:position w:val="0"/>
-                <w:sz w:val="13"/>
+                <w:sz w:val="11"/>
                 <w:shd w:val="clear" w:fill="auto"/>
               </w:rPr>
             </w:pPr>
@@ -3954,8 +3623,523 @@
                 <w:sz w:val="11"/>
                 <w:shd w:val="clear" w:fill="auto"/>
               </w:rPr>
-              <w:t xml:space="preserve">41</w:t>
-            </w:r>
+              <w:t xml:space="preserve">690427</w:t>
+            </w:r>
+          </w:p>
+        </w:tc>
+      </w:tr>
+      <w:tr>
+        <w:trPr>
+          <w:trHeight w:val="357" w:hRule="auto"/>
+          <w:jc w:val="left"/>
+        </w:trPr>
+        <w:tc>
+          <w:tcPr>
+            <w:tcW w:w="1159" w:type="dxa"/>
+            <w:vMerge/>
+            <w:tcBorders>
+              <w:top w:val="single" w:color="000000" w:sz="2"/>
+              <w:left w:val="single" w:color="000000" w:sz="2"/>
+              <w:bottom w:val="single" w:color="000000" w:sz="6"/>
+              <w:right w:val="single" w:color="000000" w:sz="6"/>
+            </w:tcBorders>
+            <w:shd w:val="clear" w:color="000000" w:fill="ffffff"/>
+            <w:tcMar>
+              <w:left w:w="0" w:type="dxa"/>
+              <w:right w:w="0" w:type="dxa"/>
+            </w:tcMar>
+            <w:vAlign w:val="top"/>
+          </w:tcPr>
+          <w:p>
+            <w:pPr>
+              <w:spacing w:before="9" w:after="0" w:line="240"/>
+              <w:ind w:left="0" w:right="0" w:firstLine="0"/>
+              <w:jc w:val="left"/>
+              <w:rPr>
+                <w:rFonts w:ascii="Calibri" w:hAnsi="Calibri" w:eastAsia="Calibri" w:cs="Calibri"/>
+                <w:color w:val="auto"/>
+                <w:spacing w:val="0"/>
+                <w:position w:val="0"/>
+                <w:sz w:val="22"/>
+                <w:shd w:val="clear" w:fill="auto"/>
+              </w:rPr>
+            </w:pPr>
+          </w:p>
+        </w:tc>
+        <w:tc>
+          <w:tcPr>
+            <w:tcW w:w="706" w:type="dxa"/>
+            <w:vMerge/>
+            <w:tcBorders>
+              <w:top w:val="single" w:color="000000" w:sz="2"/>
+              <w:left w:val="single" w:color="000000" w:sz="6"/>
+              <w:bottom w:val="single" w:color="000000" w:sz="6"/>
+              <w:right w:val="single" w:color="000000" w:sz="6"/>
+            </w:tcBorders>
+            <w:shd w:val="clear" w:color="000000" w:fill="ffffff"/>
+            <w:tcMar>
+              <w:left w:w="0" w:type="dxa"/>
+              <w:right w:w="0" w:type="dxa"/>
+            </w:tcMar>
+            <w:vAlign w:val="top"/>
+          </w:tcPr>
+          <w:p>
+            <w:pPr>
+              <w:spacing w:before="9" w:after="0" w:line="240"/>
+              <w:ind w:left="0" w:right="0" w:firstLine="0"/>
+              <w:jc w:val="left"/>
+              <w:rPr>
+                <w:rFonts w:ascii="Calibri" w:hAnsi="Calibri" w:eastAsia="Calibri" w:cs="Calibri"/>
+                <w:color w:val="auto"/>
+                <w:spacing w:val="0"/>
+                <w:position w:val="0"/>
+                <w:sz w:val="22"/>
+                <w:shd w:val="clear" w:fill="auto"/>
+              </w:rPr>
+            </w:pPr>
+          </w:p>
+        </w:tc>
+        <w:tc>
+          <w:tcPr>
+            <w:tcW w:w="1069" w:type="dxa"/>
+            <w:tcBorders>
+              <w:top w:val="single" w:color="000000" w:sz="6"/>
+              <w:left w:val="single" w:color="000000" w:sz="6"/>
+              <w:bottom w:val="single" w:color="000000" w:sz="6"/>
+              <w:right w:val="single" w:color="000000" w:sz="6"/>
+            </w:tcBorders>
+            <w:shd w:val="clear" w:color="000000" w:fill="ffffff"/>
+            <w:tcMar>
+              <w:left w:w="0" w:type="dxa"/>
+              <w:right w:w="0" w:type="dxa"/>
+            </w:tcMar>
+            <w:vAlign w:val="top"/>
+          </w:tcPr>
+          <w:p>
+            <w:pPr>
+              <w:spacing w:before="99" w:after="0" w:line="240"/>
+              <w:ind w:left="416" w:right="425" w:firstLine="0"/>
+              <w:jc w:val="center"/>
+              <w:rPr>
+                <w:spacing w:val="0"/>
+                <w:position w:val="0"/>
+              </w:rPr>
+            </w:pPr>
+            <w:r>
+              <w:rPr>
+                <w:rFonts w:ascii="Verdana" w:hAnsi="Verdana" w:eastAsia="Verdana" w:cs="Verdana"/>
+                <w:color w:val="FF0000"/>
+                <w:spacing w:val="0"/>
+                <w:position w:val="0"/>
+                <w:sz w:val="13"/>
+                <w:shd w:val="clear" w:fill="auto"/>
+              </w:rPr>
+              <w:t xml:space="preserve">S2</w:t>
+            </w:r>
+          </w:p>
+        </w:tc>
+        <w:tc>
+          <w:tcPr>
+            <w:tcW w:w="585" w:type="dxa"/>
+            <w:tcBorders>
+              <w:top w:val="single" w:color="000000" w:sz="6"/>
+              <w:left w:val="single" w:color="000000" w:sz="6"/>
+              <w:bottom w:val="single" w:color="000000" w:sz="6"/>
+              <w:right w:val="single" w:color="000000" w:sz="6"/>
+            </w:tcBorders>
+            <w:shd w:val="clear" w:color="000000" w:fill="ffffff"/>
+            <w:tcMar>
+              <w:left w:w="0" w:type="dxa"/>
+              <w:right w:w="0" w:type="dxa"/>
+            </w:tcMar>
+            <w:vAlign w:val="top"/>
+          </w:tcPr>
+          <w:p>
+            <w:pPr>
+              <w:spacing w:before="106" w:after="0" w:line="240"/>
+              <w:ind w:left="132" w:right="132" w:firstLine="0"/>
+              <w:jc w:val="center"/>
+              <w:rPr>
+                <w:spacing w:val="0"/>
+                <w:position w:val="0"/>
+              </w:rPr>
+            </w:pPr>
+            <w:r>
+              <w:rPr>
+                <w:rFonts w:ascii="Verdana" w:hAnsi="Verdana" w:eastAsia="Verdana" w:cs="Verdana"/>
+                <w:color w:val="FF0000"/>
+                <w:spacing w:val="0"/>
+                <w:position w:val="0"/>
+                <w:sz w:val="11"/>
+                <w:shd w:val="clear" w:fill="auto"/>
+              </w:rPr>
+              <w:t xml:space="preserve">8909</w:t>
+            </w:r>
+          </w:p>
+        </w:tc>
+        <w:tc>
+          <w:tcPr>
+            <w:tcW w:w="494" w:type="dxa"/>
+            <w:tcBorders>
+              <w:top w:val="single" w:color="000000" w:sz="6"/>
+              <w:left w:val="single" w:color="000000" w:sz="6"/>
+              <w:bottom w:val="single" w:color="000000" w:sz="6"/>
+              <w:right w:val="single" w:color="000000" w:sz="6"/>
+            </w:tcBorders>
+            <w:shd w:val="clear" w:color="000000" w:fill="ffffff"/>
+            <w:tcMar>
+              <w:left w:w="0" w:type="dxa"/>
+              <w:right w:w="0" w:type="dxa"/>
+            </w:tcMar>
+            <w:vAlign w:val="top"/>
+          </w:tcPr>
+          <w:p>
+            <w:pPr>
+              <w:spacing w:before="106" w:after="0" w:line="240"/>
+              <w:ind w:left="72" w:right="71" w:firstLine="0"/>
+              <w:jc w:val="center"/>
+              <w:rPr>
+                <w:spacing w:val="0"/>
+                <w:position w:val="0"/>
+              </w:rPr>
+            </w:pPr>
+            <w:r>
+              <w:rPr>
+                <w:rFonts w:ascii="Verdana" w:hAnsi="Verdana" w:eastAsia="Verdana" w:cs="Verdana"/>
+                <w:color w:val="FF0000"/>
+                <w:spacing w:val="0"/>
+                <w:position w:val="0"/>
+                <w:sz w:val="11"/>
+                <w:shd w:val="clear" w:fill="auto"/>
+              </w:rPr>
+              <w:t xml:space="preserve">1976</w:t>
+            </w:r>
+          </w:p>
+        </w:tc>
+        <w:tc>
+          <w:tcPr>
+            <w:tcW w:w="494" w:type="dxa"/>
+            <w:tcBorders>
+              <w:top w:val="single" w:color="000000" w:sz="6"/>
+              <w:left w:val="single" w:color="000000" w:sz="6"/>
+              <w:bottom w:val="single" w:color="000000" w:sz="6"/>
+              <w:right w:val="single" w:color="000000" w:sz="6"/>
+            </w:tcBorders>
+            <w:shd w:val="clear" w:color="000000" w:fill="ffffff"/>
+            <w:tcMar>
+              <w:left w:w="0" w:type="dxa"/>
+              <w:right w:w="0" w:type="dxa"/>
+            </w:tcMar>
+            <w:vAlign w:val="top"/>
+          </w:tcPr>
+          <w:p>
+            <w:pPr>
+              <w:spacing w:before="106" w:after="0" w:line="240"/>
+              <w:ind w:left="72" w:right="72" w:firstLine="0"/>
+              <w:jc w:val="center"/>
+              <w:rPr>
+                <w:spacing w:val="0"/>
+                <w:position w:val="0"/>
+              </w:rPr>
+            </w:pPr>
+            <w:r>
+              <w:rPr>
+                <w:rFonts w:ascii="Verdana" w:hAnsi="Verdana" w:eastAsia="Verdana" w:cs="Verdana"/>
+                <w:color w:val="FF0000"/>
+                <w:spacing w:val="0"/>
+                <w:position w:val="0"/>
+                <w:sz w:val="11"/>
+                <w:shd w:val="clear" w:fill="auto"/>
+              </w:rPr>
+              <w:t xml:space="preserve">1789</w:t>
+            </w:r>
+          </w:p>
+        </w:tc>
+        <w:tc>
+          <w:tcPr>
+            <w:tcW w:w="494" w:type="dxa"/>
+            <w:tcBorders>
+              <w:top w:val="single" w:color="000000" w:sz="6"/>
+              <w:left w:val="single" w:color="000000" w:sz="6"/>
+              <w:bottom w:val="single" w:color="000000" w:sz="6"/>
+              <w:right w:val="single" w:color="000000" w:sz="6"/>
+            </w:tcBorders>
+            <w:shd w:val="clear" w:color="000000" w:fill="ffffff"/>
+            <w:tcMar>
+              <w:left w:w="0" w:type="dxa"/>
+              <w:right w:w="0" w:type="dxa"/>
+            </w:tcMar>
+            <w:vAlign w:val="top"/>
+          </w:tcPr>
+          <w:p>
+            <w:pPr>
+              <w:spacing w:before="106" w:after="0" w:line="240"/>
+              <w:ind w:left="72" w:right="72" w:firstLine="0"/>
+              <w:jc w:val="center"/>
+              <w:rPr>
+                <w:spacing w:val="0"/>
+                <w:position w:val="0"/>
+              </w:rPr>
+            </w:pPr>
+            <w:r>
+              <w:rPr>
+                <w:rFonts w:ascii="Verdana" w:hAnsi="Verdana" w:eastAsia="Verdana" w:cs="Verdana"/>
+                <w:color w:val="FF0000"/>
+                <w:spacing w:val="0"/>
+                <w:position w:val="0"/>
+                <w:sz w:val="11"/>
+                <w:shd w:val="clear" w:fill="auto"/>
+              </w:rPr>
+              <w:t xml:space="preserve">1868</w:t>
+            </w:r>
+          </w:p>
+        </w:tc>
+        <w:tc>
+          <w:tcPr>
+            <w:tcW w:w="494" w:type="dxa"/>
+            <w:tcBorders>
+              <w:top w:val="single" w:color="000000" w:sz="6"/>
+              <w:left w:val="single" w:color="000000" w:sz="6"/>
+              <w:bottom w:val="single" w:color="000000" w:sz="6"/>
+              <w:right w:val="single" w:color="000000" w:sz="6"/>
+            </w:tcBorders>
+            <w:shd w:val="clear" w:color="000000" w:fill="ffffff"/>
+            <w:tcMar>
+              <w:left w:w="0" w:type="dxa"/>
+              <w:right w:w="0" w:type="dxa"/>
+            </w:tcMar>
+            <w:vAlign w:val="top"/>
+          </w:tcPr>
+          <w:p>
+            <w:pPr>
+              <w:spacing w:before="106" w:after="0" w:line="240"/>
+              <w:ind w:left="72" w:right="72" w:firstLine="0"/>
+              <w:jc w:val="center"/>
+              <w:rPr>
+                <w:spacing w:val="0"/>
+                <w:position w:val="0"/>
+              </w:rPr>
+            </w:pPr>
+            <w:r>
+              <w:rPr>
+                <w:rFonts w:ascii="Verdana" w:hAnsi="Verdana" w:eastAsia="Verdana" w:cs="Verdana"/>
+                <w:color w:val="FF0000"/>
+                <w:spacing w:val="0"/>
+                <w:position w:val="0"/>
+                <w:sz w:val="11"/>
+                <w:shd w:val="clear" w:fill="auto"/>
+              </w:rPr>
+              <w:t xml:space="preserve">1798</w:t>
+            </w:r>
+          </w:p>
+        </w:tc>
+        <w:tc>
+          <w:tcPr>
+            <w:tcW w:w="494" w:type="dxa"/>
+            <w:tcBorders>
+              <w:top w:val="single" w:color="000000" w:sz="6"/>
+              <w:left w:val="single" w:color="000000" w:sz="6"/>
+              <w:bottom w:val="single" w:color="000000" w:sz="6"/>
+              <w:right w:val="single" w:color="000000" w:sz="6"/>
+            </w:tcBorders>
+            <w:shd w:val="clear" w:color="000000" w:fill="ffffff"/>
+            <w:tcMar>
+              <w:left w:w="0" w:type="dxa"/>
+              <w:right w:w="0" w:type="dxa"/>
+            </w:tcMar>
+            <w:vAlign w:val="top"/>
+          </w:tcPr>
+          <w:p>
+            <w:pPr>
+              <w:spacing w:before="106" w:after="0" w:line="240"/>
+              <w:ind w:left="72" w:right="72" w:firstLine="0"/>
+              <w:jc w:val="center"/>
+              <w:rPr>
+                <w:spacing w:val="0"/>
+                <w:position w:val="0"/>
+              </w:rPr>
+            </w:pPr>
+            <w:r>
+              <w:rPr>
+                <w:rFonts w:ascii="Verdana" w:hAnsi="Verdana" w:eastAsia="Verdana" w:cs="Verdana"/>
+                <w:color w:val="FF0000"/>
+                <w:spacing w:val="0"/>
+                <w:position w:val="0"/>
+                <w:sz w:val="11"/>
+                <w:shd w:val="clear" w:fill="auto"/>
+              </w:rPr>
+              <w:t xml:space="preserve">1876</w:t>
+            </w:r>
+          </w:p>
+        </w:tc>
+        <w:tc>
+          <w:tcPr>
+            <w:tcW w:w="655" w:type="dxa"/>
+            <w:tcBorders>
+              <w:top w:val="single" w:color="000000" w:sz="6"/>
+              <w:left w:val="single" w:color="000000" w:sz="6"/>
+              <w:bottom w:val="single" w:color="000000" w:sz="6"/>
+              <w:right w:val="single" w:color="000000" w:sz="6"/>
+            </w:tcBorders>
+            <w:shd w:val="clear" w:color="000000" w:fill="ffffff"/>
+            <w:tcMar>
+              <w:left w:w="0" w:type="dxa"/>
+              <w:right w:w="0" w:type="dxa"/>
+            </w:tcMar>
+            <w:vAlign w:val="top"/>
+          </w:tcPr>
+          <w:p>
+            <w:pPr>
+              <w:spacing w:before="106" w:after="0" w:line="240"/>
+              <w:ind w:left="152" w:right="153" w:firstLine="0"/>
+              <w:jc w:val="center"/>
+              <w:rPr>
+                <w:color w:val="auto"/>
+                <w:spacing w:val="0"/>
+                <w:position w:val="0"/>
+              </w:rPr>
+            </w:pPr>
+            <w:r>
+              <w:rPr>
+                <w:rFonts w:ascii="Verdana" w:hAnsi="Verdana" w:eastAsia="Verdana" w:cs="Verdana"/>
+                <w:color w:val="auto"/>
+                <w:spacing w:val="0"/>
+                <w:position w:val="0"/>
+                <w:sz w:val="11"/>
+                <w:shd w:val="clear" w:fill="auto"/>
+              </w:rPr>
+              <w:t xml:space="preserve">1861</w:t>
+            </w:r>
+          </w:p>
+        </w:tc>
+        <w:tc>
+          <w:tcPr>
+            <w:tcW w:w="726" w:type="dxa"/>
+            <w:tcBorders>
+              <w:top w:val="single" w:color="000000" w:sz="6"/>
+              <w:left w:val="single" w:color="000000" w:sz="6"/>
+              <w:bottom w:val="single" w:color="000000" w:sz="6"/>
+              <w:right w:val="single" w:color="000000" w:sz="6"/>
+            </w:tcBorders>
+            <w:shd w:val="clear" w:color="000000" w:fill="ffffff"/>
+            <w:tcMar>
+              <w:left w:w="0" w:type="dxa"/>
+              <w:right w:w="0" w:type="dxa"/>
+            </w:tcMar>
+            <w:vAlign w:val="top"/>
+          </w:tcPr>
+          <w:p>
+            <w:pPr>
+              <w:spacing w:before="106" w:after="0" w:line="240"/>
+              <w:ind w:left="223" w:right="227" w:firstLine="0"/>
+              <w:jc w:val="center"/>
+              <w:rPr>
+                <w:color w:val="auto"/>
+                <w:spacing w:val="0"/>
+                <w:position w:val="0"/>
+              </w:rPr>
+            </w:pPr>
+            <w:r>
+              <w:rPr>
+                <w:rFonts w:ascii="Verdana" w:hAnsi="Verdana" w:eastAsia="Verdana" w:cs="Verdana"/>
+                <w:color w:val="auto"/>
+                <w:spacing w:val="0"/>
+                <w:position w:val="0"/>
+                <w:sz w:val="11"/>
+                <w:shd w:val="clear" w:fill="auto"/>
+              </w:rPr>
+              <w:t xml:space="preserve">16579649</w:t>
+            </w:r>
+          </w:p>
+        </w:tc>
+        <w:tc>
+          <w:tcPr>
+            <w:tcW w:w="666" w:type="dxa"/>
+            <w:vMerge/>
+            <w:tcBorders>
+              <w:top w:val="single" w:color="000000" w:sz="2"/>
+              <w:left w:val="single" w:color="000000" w:sz="6"/>
+              <w:bottom w:val="single" w:color="000000" w:sz="6"/>
+              <w:right w:val="single" w:color="000000" w:sz="6"/>
+            </w:tcBorders>
+            <w:shd w:val="clear" w:color="000000" w:fill="ffffff"/>
+            <w:tcMar>
+              <w:left w:w="0" w:type="dxa"/>
+              <w:right w:w="0" w:type="dxa"/>
+            </w:tcMar>
+            <w:vAlign w:val="top"/>
+          </w:tcPr>
+          <w:p>
+            <w:pPr>
+              <w:spacing w:before="9" w:after="0" w:line="240"/>
+              <w:ind w:left="0" w:right="0" w:firstLine="0"/>
+              <w:jc w:val="left"/>
+              <w:rPr>
+                <w:color w:val="auto"/>
+                <w:spacing w:val="0"/>
+                <w:position w:val="0"/>
+              </w:rPr>
+            </w:pPr>
+          </w:p>
+        </w:tc>
+        <w:tc>
+          <w:tcPr>
+            <w:tcW w:w="626" w:type="dxa"/>
+            <w:vMerge/>
+            <w:tcBorders>
+              <w:top w:val="single" w:color="000000" w:sz="2"/>
+              <w:left w:val="single" w:color="000000" w:sz="6"/>
+              <w:bottom w:val="single" w:color="000000" w:sz="6"/>
+              <w:right w:val="single" w:color="000000" w:sz="6"/>
+            </w:tcBorders>
+            <w:shd w:val="clear" w:color="000000" w:fill="ffffff"/>
+            <w:tcMar>
+              <w:left w:w="0" w:type="dxa"/>
+              <w:right w:w="0" w:type="dxa"/>
+            </w:tcMar>
+            <w:vAlign w:val="top"/>
+          </w:tcPr>
+          <w:p>
+            <w:pPr>
+              <w:spacing w:before="9" w:after="0" w:line="240"/>
+              <w:ind w:left="0" w:right="0" w:firstLine="0"/>
+              <w:jc w:val="left"/>
+              <w:rPr>
+                <w:color w:val="auto"/>
+                <w:spacing w:val="0"/>
+                <w:position w:val="0"/>
+              </w:rPr>
+            </w:pPr>
+          </w:p>
+        </w:tc>
+        <w:tc>
+          <w:tcPr>
+            <w:tcW w:w="717" w:type="dxa"/>
+            <w:vMerge/>
+            <w:tcBorders>
+              <w:top w:val="single" w:color="000000" w:sz="2"/>
+              <w:left w:val="single" w:color="000000" w:sz="6"/>
+              <w:bottom w:val="single" w:color="000000" w:sz="6"/>
+              <w:right w:val="single" w:color="000000" w:sz="2"/>
+            </w:tcBorders>
+            <w:shd w:val="clear" w:color="000000" w:fill="ffffff"/>
+            <w:tcMar>
+              <w:left w:w="0" w:type="dxa"/>
+              <w:right w:w="0" w:type="dxa"/>
+            </w:tcMar>
+            <w:vAlign w:val="top"/>
+          </w:tcPr>
+          <w:p>
+            <w:pPr>
+              <w:spacing w:before="9" w:after="0" w:line="240"/>
+              <w:ind w:left="0" w:right="0" w:firstLine="0"/>
+              <w:jc w:val="left"/>
+              <w:rPr>
+                <w:color w:val="auto"/>
+                <w:spacing w:val="0"/>
+                <w:position w:val="0"/>
+              </w:rPr>
+            </w:pPr>
           </w:p>
         </w:tc>
       </w:tr>

</xml_diff>